<commit_message>
#CNP-6 Plan document created and added.
</commit_message>
<xml_diff>
--- a/Documentation/Cloud Native.docx
+++ b/Documentation/Cloud Native.docx
@@ -110,6 +110,9 @@
     </w:p>
     <w:p>
       <w:r>
+        <w:rPr>
+          <w:noProof/>
+        </w:rPr>
         <w:lastRenderedPageBreak/>
         <w:drawing>
           <wp:inline distT="0" distB="0" distL="0" distR="0" wp14:anchorId="60186E69" wp14:editId="59B2A96B">
@@ -189,6 +192,48 @@
                         <a14:shadowObscured xmlns:a14="http://schemas.microsoft.com/office/drawing/2010/main"/>
                       </a:ext>
                     </a:extLst>
+                  </pic:spPr>
+                </pic:pic>
+              </a:graphicData>
+            </a:graphic>
+          </wp:inline>
+        </w:drawing>
+      </w:r>
+    </w:p>
+    <w:p>
+      <w:r>
+        <w:rPr>
+          <w:noProof/>
+        </w:rPr>
+        <w:drawing>
+          <wp:inline distT="0" distB="0" distL="0" distR="0" wp14:anchorId="6D63C31C" wp14:editId="4087DA97">
+            <wp:extent cx="5731510" cy="3663315"/>
+            <wp:effectExtent l="0" t="0" r="2540" b="0"/>
+            <wp:docPr id="5" name="Picture 5" descr="Graphical user interface, application, email&#10;&#10;Description automatically generated"/>
+            <wp:cNvGraphicFramePr>
+              <a:graphicFrameLocks xmlns:a="http://schemas.openxmlformats.org/drawingml/2006/main" noChangeAspect="1"/>
+            </wp:cNvGraphicFramePr>
+            <a:graphic xmlns:a="http://schemas.openxmlformats.org/drawingml/2006/main">
+              <a:graphicData uri="http://schemas.openxmlformats.org/drawingml/2006/picture">
+                <pic:pic xmlns:pic="http://schemas.openxmlformats.org/drawingml/2006/picture">
+                  <pic:nvPicPr>
+                    <pic:cNvPr id="5" name="Picture 5" descr="Graphical user interface, application, email&#10;&#10;Description automatically generated"/>
+                    <pic:cNvPicPr/>
+                  </pic:nvPicPr>
+                  <pic:blipFill>
+                    <a:blip r:embed="rId8"/>
+                    <a:stretch>
+                      <a:fillRect/>
+                    </a:stretch>
+                  </pic:blipFill>
+                  <pic:spPr>
+                    <a:xfrm>
+                      <a:off x="0" y="0"/>
+                      <a:ext cx="5731510" cy="3663315"/>
+                    </a:xfrm>
+                    <a:prstGeom prst="rect">
+                      <a:avLst/>
+                    </a:prstGeom>
                   </pic:spPr>
                 </pic:pic>
               </a:graphicData>

</xml_diff>

<commit_message>
CNP-28 Saved a copy of the schema to the folder
</commit_message>
<xml_diff>
--- a/Documentation/Cloud Native.docx
+++ b/Documentation/Cloud Native.docx
@@ -640,10 +640,109 @@
         </w:numPr>
       </w:pPr>
       <w:r>
-        <w:t>This test create method tests, the create method in both my controller and service, as well as my repo</w:t>
+        <w:t xml:space="preserve">This test </w:t>
+      </w:r>
+      <w:proofErr w:type="gramStart"/>
+      <w:r>
+        <w:t>create</w:t>
+      </w:r>
+      <w:proofErr w:type="gramEnd"/>
+      <w:r>
+        <w:t xml:space="preserve"> method tests, the create method in both my controller and service, as well as my repo</w:t>
       </w:r>
     </w:p>
     <w:p/>
+    <w:p>
+      <w:pPr>
+        <w:pStyle w:val="Heading2"/>
+      </w:pPr>
+      <w:r>
+        <w:lastRenderedPageBreak/>
+        <w:t>Smart Commits</w:t>
+      </w:r>
+    </w:p>
+    <w:p>
+      <w:r>
+        <w:drawing>
+          <wp:inline distT="0" distB="0" distL="0" distR="0" wp14:anchorId="4E1B60E2" wp14:editId="6F8D70D1">
+            <wp:extent cx="5731510" cy="4270375"/>
+            <wp:effectExtent l="0" t="0" r="2540" b="0"/>
+            <wp:docPr id="14" name="Picture 14" descr="Text&#10;&#10;Description automatically generated"/>
+            <wp:cNvGraphicFramePr>
+              <a:graphicFrameLocks xmlns:a="http://schemas.openxmlformats.org/drawingml/2006/main" noChangeAspect="1"/>
+            </wp:cNvGraphicFramePr>
+            <a:graphic xmlns:a="http://schemas.openxmlformats.org/drawingml/2006/main">
+              <a:graphicData uri="http://schemas.openxmlformats.org/drawingml/2006/picture">
+                <pic:pic xmlns:pic="http://schemas.openxmlformats.org/drawingml/2006/picture">
+                  <pic:nvPicPr>
+                    <pic:cNvPr id="14" name="Picture 14" descr="Text&#10;&#10;Description automatically generated"/>
+                    <pic:cNvPicPr/>
+                  </pic:nvPicPr>
+                  <pic:blipFill>
+                    <a:blip r:embed="rId18"/>
+                    <a:stretch>
+                      <a:fillRect/>
+                    </a:stretch>
+                  </pic:blipFill>
+                  <pic:spPr>
+                    <a:xfrm>
+                      <a:off x="0" y="0"/>
+                      <a:ext cx="5731510" cy="4270375"/>
+                    </a:xfrm>
+                    <a:prstGeom prst="rect">
+                      <a:avLst/>
+                    </a:prstGeom>
+                  </pic:spPr>
+                </pic:pic>
+              </a:graphicData>
+            </a:graphic>
+          </wp:inline>
+        </w:drawing>
+      </w:r>
+    </w:p>
+    <w:p>
+      <w:r>
+        <w:rPr>
+          <w:noProof/>
+        </w:rPr>
+        <w:lastRenderedPageBreak/>
+        <w:drawing>
+          <wp:inline distT="0" distB="0" distL="0" distR="0" wp14:anchorId="7DFEACA2" wp14:editId="06F64E0F">
+            <wp:extent cx="5731510" cy="5107940"/>
+            <wp:effectExtent l="0" t="0" r="2540" b="0"/>
+            <wp:docPr id="15" name="Picture 15" descr="Text&#10;&#10;Description automatically generated"/>
+            <wp:cNvGraphicFramePr>
+              <a:graphicFrameLocks xmlns:a="http://schemas.openxmlformats.org/drawingml/2006/main" noChangeAspect="1"/>
+            </wp:cNvGraphicFramePr>
+            <a:graphic xmlns:a="http://schemas.openxmlformats.org/drawingml/2006/main">
+              <a:graphicData uri="http://schemas.openxmlformats.org/drawingml/2006/picture">
+                <pic:pic xmlns:pic="http://schemas.openxmlformats.org/drawingml/2006/picture">
+                  <pic:nvPicPr>
+                    <pic:cNvPr id="15" name="Picture 15" descr="Text&#10;&#10;Description automatically generated"/>
+                    <pic:cNvPicPr/>
+                  </pic:nvPicPr>
+                  <pic:blipFill>
+                    <a:blip r:embed="rId19"/>
+                    <a:stretch>
+                      <a:fillRect/>
+                    </a:stretch>
+                  </pic:blipFill>
+                  <pic:spPr>
+                    <a:xfrm>
+                      <a:off x="0" y="0"/>
+                      <a:ext cx="5731510" cy="5107940"/>
+                    </a:xfrm>
+                    <a:prstGeom prst="rect">
+                      <a:avLst/>
+                    </a:prstGeom>
+                  </pic:spPr>
+                </pic:pic>
+              </a:graphicData>
+            </a:graphic>
+          </wp:inline>
+        </w:drawing>
+      </w:r>
+    </w:p>
     <w:p/>
     <w:p/>
     <w:sectPr>

</xml_diff>